<commit_message>
Finishes notes for Chapter 6
</commit_message>
<xml_diff>
--- a/_reading_notes/Chapter 6 - Forms and Data Validation.docx
+++ b/_reading_notes/Chapter 6 - Forms and Data Validation.docx
@@ -1720,6 +1720,610 @@
           <w:numId w:val="1"/>
         </w:numPr>
       </w:pPr>
+      <w:r>
+        <w:t xml:space="preserve">To create this we define an </w:t>
+      </w:r>
+      <w:proofErr w:type="spellStart"/>
+      <w:proofErr w:type="gramStart"/>
+      <w:r>
+        <w:t>isDupeCity</w:t>
+      </w:r>
+      <w:proofErr w:type="spellEnd"/>
+      <w:r>
+        <w:t>(</w:t>
+      </w:r>
+      <w:proofErr w:type="gramEnd"/>
+      <w:r>
+        <w:t xml:space="preserve">) function that returns an </w:t>
+      </w:r>
+      <w:proofErr w:type="spellStart"/>
+      <w:r>
+        <w:t>AsyncValidatorFn</w:t>
+      </w:r>
+      <w:proofErr w:type="spellEnd"/>
+      <w:r>
+        <w:t xml:space="preserve"> type</w:t>
+      </w:r>
+    </w:p>
+    <w:p>
+      <w:pPr>
+        <w:pStyle w:val="ListParagraph"/>
+        <w:numPr>
+          <w:ilvl w:val="3"/>
+          <w:numId w:val="1"/>
+        </w:numPr>
+      </w:pPr>
+      <w:r>
+        <w:lastRenderedPageBreak/>
+        <w:t xml:space="preserve">This type of function takes an </w:t>
+      </w:r>
+      <w:proofErr w:type="spellStart"/>
+      <w:r>
+        <w:t>AbstractControl</w:t>
+      </w:r>
+      <w:proofErr w:type="spellEnd"/>
+      <w:r>
+        <w:t xml:space="preserve"> type and returns either an Observable that resolves to a map of string to any, or it returns null</w:t>
+      </w:r>
+    </w:p>
+    <w:p>
+      <w:pPr>
+        <w:pStyle w:val="ListParagraph"/>
+        <w:numPr>
+          <w:ilvl w:val="3"/>
+          <w:numId w:val="1"/>
+        </w:numPr>
+      </w:pPr>
+      <w:r>
+        <w:t xml:space="preserve">Within this function we create a temp City variable based on the name, </w:t>
+      </w:r>
+      <w:proofErr w:type="spellStart"/>
+      <w:r>
+        <w:t>lat</w:t>
+      </w:r>
+      <w:proofErr w:type="spellEnd"/>
+      <w:r>
+        <w:t xml:space="preserve">, </w:t>
+      </w:r>
+      <w:proofErr w:type="spellStart"/>
+      <w:r>
+        <w:t>lon</w:t>
+      </w:r>
+      <w:proofErr w:type="spellEnd"/>
+      <w:r>
+        <w:t xml:space="preserve">, and </w:t>
+      </w:r>
+      <w:proofErr w:type="spellStart"/>
+      <w:r>
+        <w:t>countryId</w:t>
+      </w:r>
+      <w:proofErr w:type="spellEnd"/>
+      <w:r>
+        <w:t xml:space="preserve"> currently in the form</w:t>
+      </w:r>
+    </w:p>
+    <w:p>
+      <w:pPr>
+        <w:pStyle w:val="ListParagraph"/>
+        <w:numPr>
+          <w:ilvl w:val="3"/>
+          <w:numId w:val="1"/>
+        </w:numPr>
+      </w:pPr>
+      <w:r>
+        <w:t xml:space="preserve">For the ID we either </w:t>
+      </w:r>
+      <w:r>
+        <w:t>use the current ID or set it to zero explicitly</w:t>
+      </w:r>
+    </w:p>
+    <w:p>
+      <w:pPr>
+        <w:pStyle w:val="ListParagraph"/>
+        <w:numPr>
+          <w:ilvl w:val="3"/>
+          <w:numId w:val="1"/>
+        </w:numPr>
+      </w:pPr>
+      <w:r>
+        <w:t>We do that so that we can check if the city ID we are modifying aligns with a city with parameters that also match what we are looking at</w:t>
+      </w:r>
+    </w:p>
+    <w:p>
+      <w:pPr>
+        <w:pStyle w:val="ListParagraph"/>
+        <w:numPr>
+          <w:ilvl w:val="3"/>
+          <w:numId w:val="1"/>
+        </w:numPr>
+      </w:pPr>
+      <w:r>
+        <w:t xml:space="preserve">This is so that, when we are modifying an existing </w:t>
+      </w:r>
+      <w:proofErr w:type="gramStart"/>
+      <w:r>
+        <w:t>city</w:t>
+      </w:r>
+      <w:proofErr w:type="gramEnd"/>
+      <w:r>
+        <w:t xml:space="preserve"> we don’t get an erroneous message that the city already exists (which in that case it obviously would)</w:t>
+      </w:r>
+    </w:p>
+    <w:p>
+      <w:pPr>
+        <w:pStyle w:val="ListParagraph"/>
+        <w:numPr>
+          <w:ilvl w:val="3"/>
+          <w:numId w:val="1"/>
+        </w:numPr>
+      </w:pPr>
+      <w:r>
+        <w:t xml:space="preserve">We use this validator to be used by the main </w:t>
+      </w:r>
+      <w:proofErr w:type="spellStart"/>
+      <w:r>
+        <w:t>FormGroup</w:t>
+      </w:r>
+      <w:proofErr w:type="spellEnd"/>
+      <w:r>
+        <w:t xml:space="preserve"> (instead of the individual </w:t>
+      </w:r>
+      <w:proofErr w:type="spellStart"/>
+      <w:r>
+        <w:t>FormControl’s</w:t>
+      </w:r>
+      <w:proofErr w:type="spellEnd"/>
+      <w:r>
+        <w:t>)</w:t>
+      </w:r>
+    </w:p>
+    <w:p>
+      <w:pPr>
+        <w:pStyle w:val="ListParagraph"/>
+        <w:numPr>
+          <w:ilvl w:val="3"/>
+          <w:numId w:val="1"/>
+        </w:numPr>
+      </w:pPr>
+      <w:r>
+        <w:t>Note that we do not explicitly subscribe to the return from our HTTP call</w:t>
+      </w:r>
+    </w:p>
+    <w:p>
+      <w:pPr>
+        <w:pStyle w:val="ListParagraph"/>
+        <w:numPr>
+          <w:ilvl w:val="3"/>
+          <w:numId w:val="1"/>
+        </w:numPr>
+      </w:pPr>
+      <w:r>
+        <w:t xml:space="preserve">We use a combination of the </w:t>
+      </w:r>
+      <w:r>
+        <w:rPr>
+          <w:highlight w:val="yellow"/>
+        </w:rPr>
+        <w:t>ReactJS (</w:t>
+      </w:r>
+      <w:proofErr w:type="spellStart"/>
+      <w:r>
+        <w:rPr>
+          <w:highlight w:val="yellow"/>
+        </w:rPr>
+        <w:t>RxJS</w:t>
+      </w:r>
+      <w:proofErr w:type="spellEnd"/>
+      <w:r>
+        <w:rPr>
+          <w:highlight w:val="yellow"/>
+        </w:rPr>
+        <w:t>)</w:t>
+      </w:r>
+      <w:r>
+        <w:t xml:space="preserve"> </w:t>
+      </w:r>
+      <w:r>
+        <w:rPr>
+          <w:highlight w:val="yellow"/>
+        </w:rPr>
+        <w:t>pipe operator</w:t>
+      </w:r>
+      <w:r>
+        <w:t xml:space="preserve"> and the map function to map the result to the required return type for the </w:t>
+      </w:r>
+      <w:proofErr w:type="spellStart"/>
+      <w:r>
+        <w:t>AsyncValidatorFn</w:t>
+      </w:r>
+      <w:proofErr w:type="spellEnd"/>
+    </w:p>
+    <w:p>
+      <w:pPr>
+        <w:pStyle w:val="ListParagraph"/>
+        <w:numPr>
+          <w:ilvl w:val="2"/>
+          <w:numId w:val="1"/>
+        </w:numPr>
+      </w:pPr>
+      <w:r>
+        <w:t xml:space="preserve">Observables and </w:t>
+      </w:r>
+      <w:proofErr w:type="spellStart"/>
+      <w:r>
+        <w:t>RxJS</w:t>
+      </w:r>
+      <w:proofErr w:type="spellEnd"/>
+      <w:r>
+        <w:t xml:space="preserve"> Operators</w:t>
+      </w:r>
+    </w:p>
+    <w:p>
+      <w:pPr>
+        <w:pStyle w:val="ListParagraph"/>
+        <w:numPr>
+          <w:ilvl w:val="3"/>
+          <w:numId w:val="1"/>
+        </w:numPr>
+      </w:pPr>
+      <w:r>
+        <w:t xml:space="preserve">Note there is a significant difference between the </w:t>
+      </w:r>
+      <w:proofErr w:type="gramStart"/>
+      <w:r>
+        <w:t>subscribe(</w:t>
+      </w:r>
+      <w:proofErr w:type="gramEnd"/>
+      <w:r>
+        <w:t>) function and the pipe + map approach for handling Observables</w:t>
+      </w:r>
+    </w:p>
+    <w:p>
+      <w:pPr>
+        <w:pStyle w:val="ListParagraph"/>
+        <w:numPr>
+          <w:ilvl w:val="3"/>
+          <w:numId w:val="1"/>
+        </w:numPr>
+      </w:pPr>
+      <w:r>
+        <w:t xml:space="preserve">The </w:t>
+      </w:r>
+      <w:proofErr w:type="gramStart"/>
+      <w:r>
+        <w:t>subscribe(</w:t>
+      </w:r>
+      <w:proofErr w:type="gramEnd"/>
+      <w:r>
+        <w:t>) function will actually execute the Observable and get the result; this will return a Subscription that can be canceled, but cannot be subscribed to again</w:t>
+      </w:r>
+    </w:p>
+    <w:p>
+      <w:pPr>
+        <w:pStyle w:val="ListParagraph"/>
+        <w:numPr>
+          <w:ilvl w:val="3"/>
+          <w:numId w:val="1"/>
+        </w:numPr>
+      </w:pPr>
+      <w:r>
+        <w:t xml:space="preserve">The </w:t>
+      </w:r>
+      <w:proofErr w:type="gramStart"/>
+      <w:r>
+        <w:t>map(</w:t>
+      </w:r>
+      <w:proofErr w:type="gramEnd"/>
+      <w:r>
+        <w:t>) operator should be used when we want to manipulate the result of the Observable without executing it; this allows it to be passed to other async actors that can also manipulate it and eventually execute it</w:t>
+      </w:r>
+    </w:p>
+    <w:p>
+      <w:pPr>
+        <w:pStyle w:val="ListParagraph"/>
+        <w:numPr>
+          <w:ilvl w:val="3"/>
+          <w:numId w:val="1"/>
+        </w:numPr>
+      </w:pPr>
+      <w:r>
+        <w:t xml:space="preserve">The </w:t>
+      </w:r>
+      <w:proofErr w:type="gramStart"/>
+      <w:r>
+        <w:t>pipe(</w:t>
+      </w:r>
+      <w:proofErr w:type="gramEnd"/>
+      <w:r>
+        <w:t xml:space="preserve">) operator is just an </w:t>
+      </w:r>
+      <w:proofErr w:type="spellStart"/>
+      <w:r>
+        <w:t>RxJS</w:t>
+      </w:r>
+      <w:proofErr w:type="spellEnd"/>
+      <w:r>
+        <w:t xml:space="preserve"> operator that composes/chains other operators (e.g., map, filter)</w:t>
+      </w:r>
+    </w:p>
+    <w:p>
+      <w:pPr>
+        <w:pStyle w:val="ListParagraph"/>
+        <w:numPr>
+          <w:ilvl w:val="3"/>
+          <w:numId w:val="1"/>
+        </w:numPr>
+      </w:pPr>
+      <w:r>
+        <w:t xml:space="preserve">This is relatable to how the </w:t>
+      </w:r>
+      <w:proofErr w:type="spellStart"/>
+      <w:r>
+        <w:t>IQuer</w:t>
+      </w:r>
+      <w:r>
+        <w:t>yable</w:t>
+      </w:r>
+      <w:proofErr w:type="spellEnd"/>
+      <w:r>
+        <w:t>&lt;T&gt; interface types in the .NET EF logic works</w:t>
+      </w:r>
+    </w:p>
+    <w:p>
+      <w:pPr>
+        <w:pStyle w:val="ListParagraph"/>
+        <w:numPr>
+          <w:ilvl w:val="3"/>
+          <w:numId w:val="1"/>
+        </w:numPr>
+      </w:pPr>
+      <w:r>
+        <w:t xml:space="preserve">We can manipulate </w:t>
+      </w:r>
+      <w:proofErr w:type="spellStart"/>
+      <w:r>
+        <w:t>IQueryable</w:t>
+      </w:r>
+      <w:proofErr w:type="spellEnd"/>
+      <w:r>
+        <w:t xml:space="preserve">&lt;T&gt; interface types without </w:t>
+      </w:r>
+      <w:proofErr w:type="spellStart"/>
+      <w:r>
+        <w:t>actuallyexecuting</w:t>
+      </w:r>
+      <w:proofErr w:type="spellEnd"/>
+      <w:r>
+        <w:t xml:space="preserve"> the query; eventual calls to </w:t>
+      </w:r>
+      <w:proofErr w:type="spellStart"/>
+      <w:proofErr w:type="gramStart"/>
+      <w:r>
+        <w:t>ToListAsync</w:t>
+      </w:r>
+      <w:proofErr w:type="spellEnd"/>
+      <w:r>
+        <w:t>(</w:t>
+      </w:r>
+      <w:proofErr w:type="gramEnd"/>
+      <w:r>
+        <w:t xml:space="preserve">), </w:t>
+      </w:r>
+      <w:proofErr w:type="spellStart"/>
+      <w:r>
+        <w:t>ToArrayAsync</w:t>
+      </w:r>
+      <w:proofErr w:type="spellEnd"/>
+      <w:r>
+        <w:t>(), etc. will actually execute the query</w:t>
+      </w:r>
+    </w:p>
+    <w:p>
+      <w:pPr>
+        <w:pStyle w:val="ListParagraph"/>
+        <w:numPr>
+          <w:ilvl w:val="2"/>
+          <w:numId w:val="1"/>
+        </w:numPr>
+      </w:pPr>
+      <w:r>
+        <w:t>Performance Issues</w:t>
+      </w:r>
+    </w:p>
+    <w:p>
+      <w:pPr>
+        <w:pStyle w:val="ListParagraph"/>
+        <w:numPr>
+          <w:ilvl w:val="3"/>
+          <w:numId w:val="1"/>
+        </w:numPr>
+      </w:pPr>
+      <w:r>
+        <w:t>We should consider if there will be performance issues since the duplication validation makes server-side validation calls on each change</w:t>
+      </w:r>
+    </w:p>
+    <w:p>
+      <w:pPr>
+        <w:pStyle w:val="ListParagraph"/>
+        <w:numPr>
+          <w:ilvl w:val="3"/>
+          <w:numId w:val="1"/>
+        </w:numPr>
+      </w:pPr>
+      <w:r>
+        <w:t>But, because synchronous validators are called first, we will only call this async validator when the rest of the form is already valid</w:t>
+      </w:r>
+    </w:p>
+    <w:p>
+      <w:pPr>
+        <w:pStyle w:val="ListParagraph"/>
+        <w:numPr>
+          <w:ilvl w:val="3"/>
+          <w:numId w:val="1"/>
+        </w:numPr>
+      </w:pPr>
+      <w:r>
+        <w:lastRenderedPageBreak/>
+        <w:t>This means that we save a lot of calls that would otherwise be made on the server side</w:t>
+      </w:r>
+    </w:p>
+    <w:p>
+      <w:pPr>
+        <w:pStyle w:val="ListParagraph"/>
+        <w:numPr>
+          <w:ilvl w:val="0"/>
+          <w:numId w:val="1"/>
+        </w:numPr>
+      </w:pPr>
+      <w:r>
+        <w:t xml:space="preserve">Introducing the </w:t>
+      </w:r>
+      <w:proofErr w:type="spellStart"/>
+      <w:r>
+        <w:t>FormBuilder</w:t>
+      </w:r>
+      <w:proofErr w:type="spellEnd"/>
+    </w:p>
+    <w:p>
+      <w:pPr>
+        <w:pStyle w:val="ListParagraph"/>
+        <w:numPr>
+          <w:ilvl w:val="1"/>
+          <w:numId w:val="1"/>
+        </w:numPr>
+      </w:pPr>
+      <w:r>
+        <w:t xml:space="preserve">Instead of repeating the same logic to make a country editing form, we will use the </w:t>
+      </w:r>
+      <w:proofErr w:type="spellStart"/>
+      <w:r>
+        <w:rPr>
+          <w:highlight w:val="yellow"/>
+        </w:rPr>
+        <w:t>FormBuilder</w:t>
+      </w:r>
+      <w:proofErr w:type="spellEnd"/>
+      <w:r>
+        <w:t xml:space="preserve"> tool</w:t>
+      </w:r>
+    </w:p>
+    <w:p>
+      <w:pPr>
+        <w:pStyle w:val="ListParagraph"/>
+        <w:numPr>
+          <w:ilvl w:val="1"/>
+          <w:numId w:val="1"/>
+        </w:numPr>
+      </w:pPr>
+      <w:r>
+        <w:t xml:space="preserve">This </w:t>
+      </w:r>
+      <w:r>
+        <w:t xml:space="preserve">this uses a </w:t>
+      </w:r>
+      <w:proofErr w:type="spellStart"/>
+      <w:r>
+        <w:t>FormGroup</w:t>
+      </w:r>
+      <w:proofErr w:type="spellEnd"/>
+      <w:r>
+        <w:t xml:space="preserve"> element, the main difference is in how we create the </w:t>
+      </w:r>
+      <w:proofErr w:type="spellStart"/>
+      <w:r>
+        <w:t>FormGroup</w:t>
+      </w:r>
+      <w:proofErr w:type="spellEnd"/>
+    </w:p>
+    <w:p>
+      <w:pPr>
+        <w:pStyle w:val="ListParagraph"/>
+        <w:numPr>
+          <w:ilvl w:val="1"/>
+          <w:numId w:val="1"/>
+        </w:numPr>
+      </w:pPr>
+      <w:r>
+        <w:t xml:space="preserve">Instead of manually defining the </w:t>
+      </w:r>
+      <w:proofErr w:type="spellStart"/>
+      <w:r>
+        <w:t>FormControls</w:t>
+      </w:r>
+      <w:proofErr w:type="spellEnd"/>
+      <w:r>
+        <w:t xml:space="preserve">, we use the </w:t>
+      </w:r>
+      <w:proofErr w:type="spellStart"/>
+      <w:r>
+        <w:t>FormBuilder.group</w:t>
+      </w:r>
+      <w:proofErr w:type="spellEnd"/>
+      <w:r>
+        <w:t xml:space="preserve">() function with an object composed of the names of the controls as the properties and a list of form state, sync validators, and async validators </w:t>
+      </w:r>
+    </w:p>
+    <w:p>
+      <w:pPr>
+        <w:pStyle w:val="ListParagraph"/>
+        <w:numPr>
+          <w:ilvl w:val="1"/>
+          <w:numId w:val="1"/>
+        </w:numPr>
+      </w:pPr>
+      <w:r>
+        <w:t xml:space="preserve">The actual </w:t>
+      </w:r>
+      <w:proofErr w:type="spellStart"/>
+      <w:r>
+        <w:t>FormGroup</w:t>
+      </w:r>
+      <w:proofErr w:type="spellEnd"/>
+      <w:r>
+        <w:t xml:space="preserve"> is automatically constructed </w:t>
+      </w:r>
+      <w:proofErr w:type="gramStart"/>
+      <w:r>
+        <w:t>off of</w:t>
+      </w:r>
+      <w:proofErr w:type="gramEnd"/>
+      <w:r>
+        <w:t xml:space="preserve"> this</w:t>
+      </w:r>
+    </w:p>
+    <w:p>
+      <w:pPr>
+        <w:pStyle w:val="ListParagraph"/>
+        <w:numPr>
+          <w:ilvl w:val="0"/>
+          <w:numId w:val="1"/>
+        </w:numPr>
+      </w:pPr>
+      <w:proofErr w:type="spellStart"/>
+      <w:r>
+        <w:t>CountryEditComponent</w:t>
+      </w:r>
+      <w:proofErr w:type="spellEnd"/>
+    </w:p>
+    <w:p>
+      <w:pPr>
+        <w:pStyle w:val="ListParagraph"/>
+        <w:numPr>
+          <w:ilvl w:val="1"/>
+          <w:numId w:val="1"/>
+        </w:numPr>
+      </w:pPr>
+      <w:r>
+        <w:t xml:space="preserve">This is pretty much the same as the </w:t>
+      </w:r>
+      <w:proofErr w:type="spellStart"/>
+      <w:r>
+        <w:t>CityEditComponent</w:t>
+      </w:r>
+      <w:proofErr w:type="spellEnd"/>
+      <w:r>
+        <w:t xml:space="preserve"> functionally, with just minor differences that are specific to the City/Country properties</w:t>
+      </w:r>
     </w:p>
     <w:sectPr>
       <w:pgSz w:w="12240" w:h="15840"/>

</xml_diff>